<commit_message>
PDFs to send, missing dossier pro
</commit_message>
<xml_diff>
--- a/cahier_fr.docx
+++ b/cahier_fr.docx
@@ -38,6 +38,7 @@
           <w:lang w:val="fr-CA"/>
         </w:rPr>
       </w:pPr>
+      <w:bookmarkStart w:id="0" w:name="_Hlk191285329"/>
       <w:r>
         <w:rPr>
           <w:rFonts w:ascii="Garamond" w:hAnsi="Garamond"/>
@@ -50,6 +51,7 @@
         <w:t>“photoStockage”</w:t>
       </w:r>
     </w:p>
+    <w:bookmarkEnd w:id="0"/>
     <w:p>
       <w:pPr>
         <w:jc w:val="center"/>
@@ -135,80 +137,194 @@
         <w:jc w:val="center"/>
         <w:rPr>
           <w:rFonts w:ascii="Garamond" w:hAnsi="Garamond"/>
+          <w:i/>
+          <w:iCs/>
+          <w:sz w:val="24"/>
+          <w:szCs w:val="24"/>
+          <w:lang w:val="fr-FR"/>
+        </w:rPr>
+      </w:pPr>
+      <w:bookmarkStart w:id="1" w:name="_Hlk191285355"/>
+      <w:r>
+        <w:rPr>
+          <w:rFonts w:ascii="Garamond" w:hAnsi="Garamond"/>
+          <w:i/>
+          <w:iCs/>
+          <w:sz w:val="24"/>
+          <w:szCs w:val="24"/>
+          <w:lang w:val="fr-FR"/>
+        </w:rPr>
+        <w:t>Projet réalisé dans le cadre de la présentation au</w:t>
+      </w:r>
+    </w:p>
+    <w:p>
+      <w:pPr>
+        <w:jc w:val="center"/>
+        <w:rPr>
+          <w:rFonts w:ascii="Garamond" w:hAnsi="Garamond"/>
           <w:b/>
           <w:bCs/>
           <w:sz w:val="72"/>
           <w:szCs w:val="72"/>
-          <w:lang w:val="fr-CA"/>
-        </w:rPr>
-      </w:pPr>
-    </w:p>
-    <w:p>
-      <w:pPr>
-        <w:jc w:val="center"/>
-        <w:rPr>
-          <w:rFonts w:ascii="Garamond" w:hAnsi="Garamond"/>
-          <w:b/>
-          <w:bCs/>
-          <w:sz w:val="72"/>
-          <w:szCs w:val="72"/>
-          <w:lang w:val="fr-CA"/>
-        </w:rPr>
-      </w:pPr>
-    </w:p>
-    <w:p>
-      <w:pPr>
-        <w:jc w:val="center"/>
-        <w:rPr>
-          <w:rFonts w:ascii="Garamond" w:hAnsi="Garamond"/>
-          <w:b/>
-          <w:bCs/>
-          <w:sz w:val="72"/>
-          <w:szCs w:val="72"/>
-          <w:lang w:val="fr-CA"/>
-        </w:rPr>
-      </w:pPr>
-    </w:p>
-    <w:p>
-      <w:pPr>
-        <w:jc w:val="center"/>
+          <w:lang w:val="fr-FR"/>
+        </w:rPr>
+      </w:pPr>
+      <w:r>
         <w:rPr>
           <w:rFonts w:ascii="Garamond" w:hAnsi="Garamond"/>
           <w:b/>
           <w:bCs/>
           <w:sz w:val="24"/>
           <w:szCs w:val="24"/>
-        </w:rPr>
-      </w:pPr>
-      <w:r>
+          <w:lang w:val="fr-FR"/>
+        </w:rPr>
+        <w:t>Titre Professionnel Développeur Web et Web Mobile</w:t>
+      </w:r>
+    </w:p>
+    <w:p>
+      <w:pPr>
+        <w:jc w:val="center"/>
         <w:rPr>
           <w:rFonts w:ascii="Garamond" w:hAnsi="Garamond"/>
           <w:b/>
           <w:bCs/>
           <w:sz w:val="24"/>
           <w:szCs w:val="24"/>
+          <w:lang w:val="fr-FR"/>
+        </w:rPr>
+      </w:pPr>
+    </w:p>
+    <w:p>
+      <w:pPr>
+        <w:jc w:val="center"/>
+        <w:rPr>
+          <w:rFonts w:ascii="Garamond" w:hAnsi="Garamond"/>
+          <w:i/>
+          <w:iCs/>
+          <w:sz w:val="24"/>
+          <w:szCs w:val="24"/>
+          <w:lang w:val="fr-FR"/>
+        </w:rPr>
+      </w:pPr>
+      <w:proofErr w:type="spellStart"/>
+      <w:r>
+        <w:rPr>
+          <w:rFonts w:ascii="Garamond" w:hAnsi="Garamond"/>
+          <w:i/>
+          <w:iCs/>
+          <w:sz w:val="24"/>
+          <w:szCs w:val="24"/>
+        </w:rPr>
+        <w:t>présenté</w:t>
+      </w:r>
+      <w:proofErr w:type="spellEnd"/>
+      <w:r>
+        <w:rPr>
+          <w:rFonts w:ascii="Garamond" w:hAnsi="Garamond"/>
+          <w:i/>
+          <w:iCs/>
+          <w:sz w:val="24"/>
+          <w:szCs w:val="24"/>
+        </w:rPr>
+        <w:t xml:space="preserve"> par</w:t>
+      </w:r>
+    </w:p>
+    <w:p>
+      <w:pPr>
+        <w:jc w:val="center"/>
+        <w:rPr>
+          <w:rFonts w:ascii="Garamond" w:hAnsi="Garamond"/>
+          <w:b/>
+          <w:bCs/>
+          <w:sz w:val="24"/>
+          <w:szCs w:val="24"/>
+          <w:lang w:val="fr-FR"/>
+        </w:rPr>
+      </w:pPr>
+    </w:p>
+    <w:p>
+      <w:pPr>
+        <w:jc w:val="center"/>
+        <w:rPr>
+          <w:rFonts w:ascii="Garamond" w:hAnsi="Garamond"/>
+          <w:b/>
+          <w:bCs/>
+          <w:sz w:val="24"/>
+          <w:szCs w:val="24"/>
+          <w:lang w:val="fr-FR"/>
+        </w:rPr>
+      </w:pPr>
+      <w:r>
+        <w:rPr>
+          <w:rFonts w:ascii="Garamond" w:hAnsi="Garamond"/>
+          <w:b/>
+          <w:bCs/>
+          <w:sz w:val="24"/>
+          <w:szCs w:val="24"/>
+          <w:lang w:val="fr-FR"/>
         </w:rPr>
         <w:t>Sotirios NATSIOS</w:t>
       </w:r>
     </w:p>
     <w:p>
       <w:pPr>
-        <w:jc w:val="both"/>
-        <w:rPr>
-          <w:rFonts w:ascii="Garamond" w:hAnsi="Garamond"/>
-        </w:rPr>
-      </w:pPr>
-    </w:p>
-    <w:p>
-      <w:pPr>
-        <w:jc w:val="both"/>
-        <w:rPr>
-          <w:rFonts w:ascii="Garamond" w:hAnsi="Garamond"/>
-        </w:rPr>
-      </w:pPr>
-      <w:r>
-        <w:rPr>
-          <w:rFonts w:ascii="Garamond" w:hAnsi="Garamond"/>
+        <w:jc w:val="center"/>
+        <w:rPr>
+          <w:rFonts w:ascii="Garamond" w:hAnsi="Garamond"/>
+          <w:i/>
+          <w:iCs/>
+          <w:sz w:val="24"/>
+          <w:szCs w:val="24"/>
+          <w:lang w:val="fr-FR"/>
+        </w:rPr>
+      </w:pPr>
+      <w:r>
+        <w:rPr>
+          <w:rFonts w:ascii="Garamond" w:hAnsi="Garamond"/>
+          <w:i/>
+          <w:iCs/>
+          <w:sz w:val="24"/>
+          <w:szCs w:val="24"/>
+          <w:lang w:val="fr-FR"/>
+        </w:rPr>
+        <w:t xml:space="preserve">M2i </w:t>
+      </w:r>
+      <w:proofErr w:type="spellStart"/>
+      <w:r>
+        <w:rPr>
+          <w:rFonts w:ascii="Garamond" w:hAnsi="Garamond"/>
+          <w:i/>
+          <w:iCs/>
+          <w:sz w:val="24"/>
+          <w:szCs w:val="24"/>
+          <w:lang w:val="fr-FR"/>
+        </w:rPr>
+        <w:t>Scribtel</w:t>
+      </w:r>
+      <w:proofErr w:type="spellEnd"/>
+    </w:p>
+    <w:bookmarkEnd w:id="1"/>
+    <w:p>
+      <w:pPr>
+        <w:jc w:val="both"/>
+        <w:rPr>
+          <w:rFonts w:ascii="Garamond" w:hAnsi="Garamond"/>
+          <w:lang w:val="fr-FR"/>
+        </w:rPr>
+      </w:pPr>
+    </w:p>
+    <w:p>
+      <w:pPr>
+        <w:jc w:val="both"/>
+        <w:rPr>
+          <w:rFonts w:ascii="Garamond" w:hAnsi="Garamond"/>
+          <w:lang w:val="fr-FR"/>
+        </w:rPr>
+      </w:pPr>
+      <w:r>
+        <w:rPr>
+          <w:rFonts w:ascii="Garamond" w:hAnsi="Garamond"/>
+          <w:lang w:val="fr-FR"/>
         </w:rPr>
         <w:br w:type="page"/>
       </w:r>
@@ -216,8 +332,12 @@
     <w:sdt>
       <w:sdtPr>
         <w:rPr>
-          <w:rFonts w:ascii="Garamond" w:hAnsi="Garamond"/>
+          <w:rFonts w:ascii="Garamond" w:eastAsiaTheme="minorHAnsi" w:hAnsi="Garamond" w:cstheme="minorBidi"/>
           <w:color w:val="auto"/>
+          <w:kern w:val="2"/>
+          <w:sz w:val="22"/>
+          <w:szCs w:val="22"/>
+          <w14:ligatures w14:val="standardContextual"/>
         </w:rPr>
         <w:id w:val="952980298"/>
         <w:docPartObj>
@@ -227,14 +347,9 @@
       </w:sdtPr>
       <w:sdtEndPr>
         <w:rPr>
-          <w:rFonts w:eastAsiaTheme="minorHAnsi" w:cstheme="minorBidi"/>
           <w:b/>
           <w:bCs/>
           <w:noProof/>
-          <w:kern w:val="2"/>
-          <w:sz w:val="22"/>
-          <w:szCs w:val="22"/>
-          <w14:ligatures w14:val="standardContextual"/>
         </w:rPr>
       </w:sdtEndPr>
       <w:sdtContent>
@@ -3936,7 +4051,7 @@
           <w:lang w:val="fr-CA"/>
         </w:rPr>
       </w:pPr>
-      <w:bookmarkStart w:id="0" w:name="_Toc189212031"/>
+      <w:bookmarkStart w:id="2" w:name="_Toc189212031"/>
       <w:r>
         <w:rPr>
           <w:rFonts w:ascii="Garamond" w:hAnsi="Garamond"/>
@@ -3948,7 +4063,7 @@
         <w:lastRenderedPageBreak/>
         <w:t>Introduction</w:t>
       </w:r>
-      <w:bookmarkEnd w:id="0"/>
+      <w:bookmarkEnd w:id="2"/>
     </w:p>
     <w:p>
       <w:pPr>
@@ -4018,14 +4133,7 @@
           <w:rFonts w:ascii="Garamond" w:hAnsi="Garamond"/>
           <w:lang w:val="fr-CA"/>
         </w:rPr>
-        <w:t> »</w:t>
-      </w:r>
-      <w:r>
-        <w:rPr>
-          <w:rFonts w:ascii="Garamond" w:hAnsi="Garamond"/>
-          <w:lang w:val="fr-CA"/>
-        </w:rPr>
-        <w:t xml:space="preserve"> est un site web / une plateforme qui permet aux utilisateurs de télécharger et d'utiliser gratuitement des photographies de haute qualité pour tout usage. La plateforme encourage également les utilisateurs à télécharger et à partager leurs propres photographies et expériences, créant ainsi une collection diversifiée d'images. Les fonctionnalités principales de « photoStockage » incluent l'enregistrement des utilisateurs, le téléchargement de photos, le téléchargement de photos, la sauvegarde de photos, l'appréciation des photos, ainsi que la navigation parmi les photos pour trouver de l'inspiration.</w:t>
+        <w:t> » est un site web / une plateforme qui permet aux utilisateurs de télécharger et d'utiliser gratuitement des photographies de haute qualité pour tout usage. La plateforme encourage également les utilisateurs à télécharger et à partager leurs propres photographies et expériences, créant ainsi une collection diversifiée d'images. Les fonctionnalités principales de « photoStockage » incluent l'enregistrement des utilisateurs, le téléchargement de photos, le téléchargement de photos, la sauvegarde de photos, l'appréciation des photos, ainsi que la navigation parmi les photos pour trouver de l'inspiration.</w:t>
       </w:r>
     </w:p>
     <w:p>
@@ -4192,21 +4300,7 @@
           <w:rFonts w:ascii="Garamond" w:hAnsi="Garamond"/>
           <w:lang w:val="fr-CA"/>
         </w:rPr>
-        <w:t>Les objectifs</w:t>
-      </w:r>
-      <w:r>
-        <w:rPr>
-          <w:rFonts w:ascii="Garamond" w:hAnsi="Garamond"/>
-          <w:lang w:val="fr-CA"/>
-        </w:rPr>
-        <w:t xml:space="preserve"> </w:t>
-      </w:r>
-      <w:r>
-        <w:rPr>
-          <w:rFonts w:ascii="Garamond" w:hAnsi="Garamond"/>
-          <w:lang w:val="fr-CA"/>
-        </w:rPr>
-        <w:t>principaux de cette plateforme sont de créer une page web complète et dirigée par les utilisateurs pour le partage gratuit de photographies, de promouvoir une communauté de photographes, d'amateurs de photographie et d'utilisateurs qui contribuent à un fonds de ressources, et de fournir un accès facile à des images de haute qualité pour divers utilisateurs.</w:t>
+        <w:t>Les objectifs principaux de cette plateforme sont de créer une page web complète et dirigée par les utilisateurs pour le partage gratuit de photographies, de promouvoir une communauté de photographes, d'amateurs de photographie et d'utilisateurs qui contribuent à un fonds de ressources, et de fournir un accès facile à des images de haute qualité pour divers utilisateurs.</w:t>
       </w:r>
     </w:p>
     <w:p>
@@ -4393,7 +4487,7 @@
           <w:lang w:val="fr-CA"/>
         </w:rPr>
       </w:pPr>
-      <w:bookmarkStart w:id="1" w:name="_Toc189212032"/>
+      <w:bookmarkStart w:id="3" w:name="_Toc189212032"/>
       <w:proofErr w:type="spellStart"/>
       <w:r>
         <w:rPr>
@@ -4405,7 +4499,7 @@
         </w:rPr>
         <w:t>Objectifs</w:t>
       </w:r>
-      <w:bookmarkEnd w:id="1"/>
+      <w:bookmarkEnd w:id="3"/>
       <w:proofErr w:type="spellEnd"/>
     </w:p>
     <w:p>
@@ -4433,7 +4527,7 @@
           <w:lang w:val="fr-CA"/>
         </w:rPr>
       </w:pPr>
-      <w:bookmarkStart w:id="2" w:name="_Toc189212033"/>
+      <w:bookmarkStart w:id="4" w:name="_Toc189212033"/>
       <w:r>
         <w:rPr>
           <w:rFonts w:ascii="Garamond" w:hAnsi="Garamond"/>
@@ -4444,7 +4538,7 @@
         </w:rPr>
         <w:t>Objectifs Fonctionnels</w:t>
       </w:r>
-      <w:bookmarkEnd w:id="2"/>
+      <w:bookmarkEnd w:id="4"/>
     </w:p>
     <w:p>
       <w:pPr>
@@ -4528,14 +4622,7 @@
           <w:rFonts w:ascii="Garamond" w:hAnsi="Garamond"/>
           <w:lang w:val="fr-CA"/>
         </w:rPr>
-        <w:t>E</w:t>
-      </w:r>
-      <w:r>
-        <w:rPr>
-          <w:rFonts w:ascii="Garamond" w:hAnsi="Garamond"/>
-          <w:lang w:val="fr-CA"/>
-        </w:rPr>
-        <w:t xml:space="preserve">n détail, les utilisateurs de la plateforme/application ont la possibilité de visualiser et de télécharger des photos sans avoir besoin de créer un compte ou un profil, mais ils seront rappelés de la possibilité de le faire. Ainsi, l'expérience utilisateur n'est pas interrompue par des étapes inutiles comme la création d'un compte, si </w:t>
+        <w:t xml:space="preserve">En détail, les utilisateurs de la plateforme/application ont la possibilité de visualiser et de télécharger des photos sans avoir besoin de créer un compte ou un profil, mais ils seront rappelés de la possibilité de le faire. Ainsi, l'expérience utilisateur n'est pas interrompue par des étapes inutiles comme la création d'un compte, si </w:t>
       </w:r>
       <w:r>
         <w:rPr>
@@ -4946,7 +5033,7 @@
           <w:lang w:val="fr-CA"/>
         </w:rPr>
       </w:pPr>
-      <w:bookmarkStart w:id="3" w:name="_Toc189212034"/>
+      <w:bookmarkStart w:id="5" w:name="_Toc189212034"/>
       <w:r>
         <w:rPr>
           <w:rFonts w:ascii="Garamond" w:hAnsi="Garamond"/>
@@ -4957,7 +5044,7 @@
         </w:rPr>
         <w:t>Objectifs Non Fonctionnels</w:t>
       </w:r>
-      <w:bookmarkEnd w:id="3"/>
+      <w:bookmarkEnd w:id="5"/>
     </w:p>
     <w:p>
       <w:pPr>
@@ -5119,7 +5206,7 @@
           <w:lang w:val="fr-CA"/>
         </w:rPr>
       </w:pPr>
-      <w:bookmarkStart w:id="4" w:name="_Toc189212035"/>
+      <w:bookmarkStart w:id="6" w:name="_Toc189212035"/>
       <w:r>
         <w:rPr>
           <w:rFonts w:ascii="Garamond" w:hAnsi="Garamond"/>
@@ -5130,7 +5217,7 @@
         </w:rPr>
         <w:t>Parties Prenantes</w:t>
       </w:r>
-      <w:bookmarkEnd w:id="4"/>
+      <w:bookmarkEnd w:id="6"/>
     </w:p>
     <w:p>
       <w:pPr>
@@ -5157,7 +5244,7 @@
           <w:lang w:val="fr-CA"/>
         </w:rPr>
       </w:pPr>
-      <w:bookmarkStart w:id="5" w:name="_Toc189212036"/>
+      <w:bookmarkStart w:id="7" w:name="_Toc189212036"/>
       <w:r>
         <w:rPr>
           <w:rFonts w:ascii="Garamond" w:hAnsi="Garamond"/>
@@ -5168,7 +5255,7 @@
         </w:rPr>
         <w:t>Parrain du Projet</w:t>
       </w:r>
-      <w:bookmarkEnd w:id="5"/>
+      <w:bookmarkEnd w:id="7"/>
     </w:p>
     <w:p>
       <w:pPr>
@@ -5248,7 +5335,7 @@
           <w:lang w:val="fr-CA"/>
         </w:rPr>
       </w:pPr>
-      <w:bookmarkStart w:id="6" w:name="_Toc189212037"/>
+      <w:bookmarkStart w:id="8" w:name="_Toc189212037"/>
       <w:r>
         <w:rPr>
           <w:rFonts w:ascii="Garamond" w:hAnsi="Garamond"/>
@@ -5259,7 +5346,7 @@
         </w:rPr>
         <w:t>Équipe du Projet</w:t>
       </w:r>
-      <w:bookmarkEnd w:id="6"/>
+      <w:bookmarkEnd w:id="8"/>
     </w:p>
     <w:p>
       <w:pPr>
@@ -5313,7 +5400,7 @@
           <w:lang w:val="fr-CA"/>
         </w:rPr>
       </w:pPr>
-      <w:bookmarkStart w:id="7" w:name="_Toc189212038"/>
+      <w:bookmarkStart w:id="9" w:name="_Toc189212038"/>
       <w:r>
         <w:rPr>
           <w:rFonts w:ascii="Garamond" w:hAnsi="Garamond"/>
@@ -5324,7 +5411,7 @@
         </w:rPr>
         <w:t>Utilisateurs Finaux</w:t>
       </w:r>
-      <w:bookmarkEnd w:id="7"/>
+      <w:bookmarkEnd w:id="9"/>
     </w:p>
     <w:p>
       <w:pPr>
@@ -5421,7 +5508,7 @@
           <w:lang w:val="fr-CA"/>
         </w:rPr>
       </w:pPr>
-      <w:bookmarkStart w:id="8" w:name="_Toc189212039"/>
+      <w:bookmarkStart w:id="10" w:name="_Toc189212039"/>
       <w:r>
         <w:rPr>
           <w:rFonts w:ascii="Garamond" w:hAnsi="Garamond"/>
@@ -5432,7 +5519,7 @@
         </w:rPr>
         <w:t>Exigences</w:t>
       </w:r>
-      <w:bookmarkEnd w:id="8"/>
+      <w:bookmarkEnd w:id="10"/>
     </w:p>
     <w:p>
       <w:pPr>
@@ -5459,7 +5546,7 @@
           <w:lang w:val="fr-CA"/>
         </w:rPr>
       </w:pPr>
-      <w:bookmarkStart w:id="9" w:name="_Toc189212040"/>
+      <w:bookmarkStart w:id="11" w:name="_Toc189212040"/>
       <w:r>
         <w:rPr>
           <w:rFonts w:ascii="Garamond" w:hAnsi="Garamond"/>
@@ -5470,7 +5557,7 @@
         </w:rPr>
         <w:t>Exigences Fonctionnelles</w:t>
       </w:r>
-      <w:bookmarkEnd w:id="9"/>
+      <w:bookmarkEnd w:id="11"/>
     </w:p>
     <w:p>
       <w:pPr>
@@ -5639,7 +5726,7 @@
           <w:lang w:val="fr-CA"/>
         </w:rPr>
       </w:pPr>
-      <w:bookmarkStart w:id="10" w:name="_Toc189212041"/>
+      <w:bookmarkStart w:id="12" w:name="_Toc189212041"/>
       <w:r>
         <w:rPr>
           <w:rFonts w:ascii="Garamond" w:hAnsi="Garamond"/>
@@ -5650,7 +5737,7 @@
         </w:rPr>
         <w:t>Exigences Non Fonctionnelles</w:t>
       </w:r>
-      <w:bookmarkEnd w:id="10"/>
+      <w:bookmarkEnd w:id="12"/>
     </w:p>
     <w:p>
       <w:pPr>
@@ -5791,7 +5878,7 @@
           <w:lang w:val="fr-CA"/>
         </w:rPr>
       </w:pPr>
-      <w:bookmarkStart w:id="11" w:name="_Toc189212042"/>
+      <w:bookmarkStart w:id="13" w:name="_Toc189212042"/>
       <w:r>
         <w:rPr>
           <w:rFonts w:ascii="Garamond" w:hAnsi="Garamond"/>
@@ -5802,7 +5889,7 @@
         </w:rPr>
         <w:t>Spécifications techniques</w:t>
       </w:r>
-      <w:bookmarkEnd w:id="11"/>
+      <w:bookmarkEnd w:id="13"/>
     </w:p>
     <w:p>
       <w:pPr>
@@ -5829,7 +5916,7 @@
           <w:lang w:val="fr-CA"/>
         </w:rPr>
       </w:pPr>
-      <w:bookmarkStart w:id="12" w:name="_Toc189212043"/>
+      <w:bookmarkStart w:id="14" w:name="_Toc189212043"/>
       <w:r>
         <w:rPr>
           <w:rFonts w:ascii="Garamond" w:hAnsi="Garamond"/>
@@ -5840,7 +5927,7 @@
         </w:rPr>
         <w:t>Plateformes</w:t>
       </w:r>
-      <w:bookmarkEnd w:id="12"/>
+      <w:bookmarkEnd w:id="14"/>
     </w:p>
     <w:p>
       <w:pPr>
@@ -5893,7 +5980,7 @@
           <w:lang w:val="fr-CA"/>
         </w:rPr>
       </w:pPr>
-      <w:bookmarkStart w:id="13" w:name="_Toc189212044"/>
+      <w:bookmarkStart w:id="15" w:name="_Toc189212044"/>
       <w:r>
         <w:rPr>
           <w:rFonts w:ascii="Garamond" w:hAnsi="Garamond"/>
@@ -5904,7 +5991,7 @@
         </w:rPr>
         <w:t>Pile technologique</w:t>
       </w:r>
-      <w:bookmarkEnd w:id="13"/>
+      <w:bookmarkEnd w:id="15"/>
     </w:p>
     <w:p>
       <w:pPr>
@@ -6155,7 +6242,7 @@
           <w:lang w:val="fr-CA"/>
         </w:rPr>
       </w:pPr>
-      <w:bookmarkStart w:id="14" w:name="_Toc189212045"/>
+      <w:bookmarkStart w:id="16" w:name="_Toc189212045"/>
       <w:r>
         <w:rPr>
           <w:rFonts w:ascii="Garamond" w:hAnsi="Garamond"/>
@@ -6167,7 +6254,7 @@
         <w:lastRenderedPageBreak/>
         <w:t>Intégration</w:t>
       </w:r>
-      <w:bookmarkEnd w:id="14"/>
+      <w:bookmarkEnd w:id="16"/>
     </w:p>
     <w:p>
       <w:pPr>
@@ -6332,7 +6419,7 @@
           <w:lang w:val="fr-CA"/>
         </w:rPr>
       </w:pPr>
-      <w:bookmarkStart w:id="15" w:name="_Toc189212046"/>
+      <w:bookmarkStart w:id="17" w:name="_Toc189212046"/>
       <w:r>
         <w:rPr>
           <w:rFonts w:ascii="Garamond" w:hAnsi="Garamond"/>
@@ -6343,7 +6430,7 @@
         </w:rPr>
         <w:t>Conception et Expérience Utilisateur</w:t>
       </w:r>
-      <w:bookmarkEnd w:id="15"/>
+      <w:bookmarkEnd w:id="17"/>
     </w:p>
     <w:p>
       <w:pPr>
@@ -6369,7 +6456,7 @@
           <w:szCs w:val="36"/>
         </w:rPr>
       </w:pPr>
-      <w:bookmarkStart w:id="16" w:name="_Toc189212047"/>
+      <w:bookmarkStart w:id="18" w:name="_Toc189212047"/>
       <w:r>
         <w:rPr>
           <w:rFonts w:ascii="Garamond" w:hAnsi="Garamond"/>
@@ -6389,7 +6476,7 @@
         </w:rPr>
         <w:t>Prototypage</w:t>
       </w:r>
-      <w:bookmarkEnd w:id="16"/>
+      <w:bookmarkEnd w:id="18"/>
       <w:proofErr w:type="spellEnd"/>
     </w:p>
     <w:p>
@@ -6444,7 +6531,7 @@
           <w:lang w:val="fr-CA"/>
         </w:rPr>
       </w:pPr>
-      <w:bookmarkStart w:id="17" w:name="_Toc189212048"/>
+      <w:bookmarkStart w:id="19" w:name="_Toc189212048"/>
       <w:r>
         <w:rPr>
           <w:rFonts w:ascii="Garamond" w:hAnsi="Garamond"/>
@@ -6455,7 +6542,7 @@
         </w:rPr>
         <w:t>Parcours Utilisateur</w:t>
       </w:r>
-      <w:bookmarkEnd w:id="17"/>
+      <w:bookmarkEnd w:id="19"/>
     </w:p>
     <w:p>
       <w:pPr>
@@ -6780,7 +6867,7 @@
           <w:lang w:val="fr-CA"/>
         </w:rPr>
       </w:pPr>
-      <w:bookmarkStart w:id="18" w:name="_Toc189212049"/>
+      <w:bookmarkStart w:id="20" w:name="_Toc189212049"/>
       <w:r>
         <w:rPr>
           <w:rFonts w:ascii="Garamond" w:hAnsi="Garamond"/>
@@ -6791,7 +6878,7 @@
         </w:rPr>
         <w:t>Conception Visuelle</w:t>
       </w:r>
-      <w:bookmarkEnd w:id="18"/>
+      <w:bookmarkEnd w:id="20"/>
     </w:p>
     <w:p>
       <w:pPr>
@@ -6983,7 +7070,7 @@
           <w:lang w:val="fr-CA"/>
         </w:rPr>
       </w:pPr>
-      <w:bookmarkStart w:id="19" w:name="_Toc189212050"/>
+      <w:bookmarkStart w:id="21" w:name="_Toc189212050"/>
       <w:r>
         <w:rPr>
           <w:rFonts w:ascii="Garamond" w:hAnsi="Garamond"/>
@@ -6994,7 +7081,7 @@
         </w:rPr>
         <w:t>Gestion des Données</w:t>
       </w:r>
-      <w:bookmarkEnd w:id="19"/>
+      <w:bookmarkEnd w:id="21"/>
     </w:p>
     <w:p>
       <w:pPr>
@@ -7021,7 +7108,7 @@
           <w:lang w:val="fr-CA"/>
         </w:rPr>
       </w:pPr>
-      <w:bookmarkStart w:id="20" w:name="_Toc189212051"/>
+      <w:bookmarkStart w:id="22" w:name="_Toc189212051"/>
       <w:r>
         <w:rPr>
           <w:rFonts w:ascii="Garamond" w:hAnsi="Garamond"/>
@@ -7032,7 +7119,7 @@
         </w:rPr>
         <w:t>Modèles de Données</w:t>
       </w:r>
-      <w:bookmarkEnd w:id="20"/>
+      <w:bookmarkEnd w:id="22"/>
     </w:p>
     <w:p>
       <w:pPr>
@@ -7758,7 +7845,7 @@
           <w:lang w:val="fr-CA"/>
         </w:rPr>
       </w:pPr>
-      <w:bookmarkStart w:id="21" w:name="_Toc189212052"/>
+      <w:bookmarkStart w:id="23" w:name="_Toc189212052"/>
       <w:r>
         <w:rPr>
           <w:rFonts w:ascii="Garamond" w:hAnsi="Garamond"/>
@@ -7769,7 +7856,7 @@
         </w:rPr>
         <w:t>Stockage des Données</w:t>
       </w:r>
-      <w:bookmarkEnd w:id="21"/>
+      <w:bookmarkEnd w:id="23"/>
     </w:p>
     <w:p>
       <w:pPr>
@@ -7856,7 +7943,7 @@
           <w:lang w:val="fr-CA"/>
         </w:rPr>
       </w:pPr>
-      <w:bookmarkStart w:id="22" w:name="_Toc189212053"/>
+      <w:bookmarkStart w:id="24" w:name="_Toc189212053"/>
       <w:r>
         <w:rPr>
           <w:rFonts w:ascii="Garamond" w:hAnsi="Garamond"/>
@@ -7868,7 +7955,7 @@
         <w:lastRenderedPageBreak/>
         <w:t>Tests et Assurance de la Qualité</w:t>
       </w:r>
-      <w:bookmarkEnd w:id="22"/>
+      <w:bookmarkEnd w:id="24"/>
     </w:p>
     <w:p>
       <w:pPr>
@@ -7895,7 +7982,7 @@
           <w:lang w:val="fr-CA"/>
         </w:rPr>
       </w:pPr>
-      <w:bookmarkStart w:id="23" w:name="_Toc189212054"/>
+      <w:bookmarkStart w:id="25" w:name="_Toc189212054"/>
       <w:r>
         <w:rPr>
           <w:rFonts w:ascii="Garamond" w:hAnsi="Garamond"/>
@@ -7906,7 +7993,7 @@
         </w:rPr>
         <w:t>Stratégie de Tests</w:t>
       </w:r>
-      <w:bookmarkEnd w:id="23"/>
+      <w:bookmarkEnd w:id="25"/>
     </w:p>
     <w:p>
       <w:pPr>
@@ -8060,7 +8147,7 @@
           <w:lang w:val="fr-CA"/>
         </w:rPr>
       </w:pPr>
-      <w:bookmarkStart w:id="24" w:name="_Toc189212055"/>
+      <w:bookmarkStart w:id="26" w:name="_Toc189212055"/>
       <w:r>
         <w:rPr>
           <w:rFonts w:ascii="Garamond" w:hAnsi="Garamond"/>
@@ -8071,7 +8158,7 @@
         </w:rPr>
         <w:t>Calendrier du Projet et Jalons</w:t>
       </w:r>
-      <w:bookmarkEnd w:id="24"/>
+      <w:bookmarkEnd w:id="26"/>
     </w:p>
     <w:p>
       <w:pPr>
@@ -8098,7 +8185,7 @@
           <w:lang w:val="fr-CA"/>
         </w:rPr>
       </w:pPr>
-      <w:bookmarkStart w:id="25" w:name="_Toc189212056"/>
+      <w:bookmarkStart w:id="27" w:name="_Toc189212056"/>
       <w:r>
         <w:rPr>
           <w:rFonts w:ascii="Garamond" w:hAnsi="Garamond"/>
@@ -8109,7 +8196,7 @@
         </w:rPr>
         <w:t>Phases</w:t>
       </w:r>
-      <w:bookmarkEnd w:id="25"/>
+      <w:bookmarkEnd w:id="27"/>
     </w:p>
     <w:p>
       <w:pPr>
@@ -8259,7 +8346,7 @@
           <w:lang w:val="fr-CA"/>
         </w:rPr>
       </w:pPr>
-      <w:bookmarkStart w:id="26" w:name="_Toc189212057"/>
+      <w:bookmarkStart w:id="28" w:name="_Toc189212057"/>
       <w:r>
         <w:rPr>
           <w:rFonts w:ascii="Garamond" w:hAnsi="Garamond"/>
@@ -8270,7 +8357,7 @@
         </w:rPr>
         <w:t>Budget et Ressources</w:t>
       </w:r>
-      <w:bookmarkEnd w:id="26"/>
+      <w:bookmarkEnd w:id="28"/>
     </w:p>
     <w:p>
       <w:pPr>
@@ -8297,7 +8384,7 @@
           <w:lang w:val="fr-CA"/>
         </w:rPr>
       </w:pPr>
-      <w:bookmarkStart w:id="27" w:name="_Toc189212058"/>
+      <w:bookmarkStart w:id="29" w:name="_Toc189212058"/>
       <w:r>
         <w:rPr>
           <w:rFonts w:ascii="Garamond" w:hAnsi="Garamond"/>
@@ -8308,7 +8395,7 @@
         </w:rPr>
         <w:t>Budget</w:t>
       </w:r>
-      <w:bookmarkEnd w:id="27"/>
+      <w:bookmarkEnd w:id="29"/>
     </w:p>
     <w:p>
       <w:pPr>
@@ -8362,7 +8449,7 @@
           <w:lang w:val="fr-CA"/>
         </w:rPr>
       </w:pPr>
-      <w:bookmarkStart w:id="28" w:name="_Toc189212059"/>
+      <w:bookmarkStart w:id="30" w:name="_Toc189212059"/>
       <w:r>
         <w:rPr>
           <w:rFonts w:ascii="Garamond" w:hAnsi="Garamond"/>
@@ -8373,7 +8460,7 @@
         </w:rPr>
         <w:t>Ressources</w:t>
       </w:r>
-      <w:bookmarkEnd w:id="28"/>
+      <w:bookmarkEnd w:id="30"/>
     </w:p>
     <w:p>
       <w:pPr>
@@ -8593,7 +8680,7 @@
           <w:lang w:val="fr-CA"/>
         </w:rPr>
       </w:pPr>
-      <w:bookmarkStart w:id="29" w:name="_Toc189212060"/>
+      <w:bookmarkStart w:id="31" w:name="_Toc189212060"/>
       <w:r>
         <w:rPr>
           <w:rFonts w:ascii="Garamond" w:hAnsi="Garamond"/>
@@ -8605,7 +8692,7 @@
         <w:lastRenderedPageBreak/>
         <w:t>Juridique et Conformité</w:t>
       </w:r>
-      <w:bookmarkEnd w:id="29"/>
+      <w:bookmarkEnd w:id="31"/>
     </w:p>
     <w:p>
       <w:pPr>
@@ -8632,7 +8719,7 @@
           <w:lang w:val="fr-CA"/>
         </w:rPr>
       </w:pPr>
-      <w:bookmarkStart w:id="30" w:name="_Toc189212061"/>
+      <w:bookmarkStart w:id="32" w:name="_Toc189212061"/>
       <w:r>
         <w:rPr>
           <w:rFonts w:ascii="Garamond" w:hAnsi="Garamond"/>
@@ -8643,7 +8730,7 @@
         </w:rPr>
         <w:t>Propriété Intellectuelle</w:t>
       </w:r>
-      <w:bookmarkEnd w:id="30"/>
+      <w:bookmarkEnd w:id="32"/>
     </w:p>
     <w:p>
       <w:pPr>
@@ -8768,7 +8855,7 @@
           <w:lang w:val="fr-CA"/>
         </w:rPr>
       </w:pPr>
-      <w:bookmarkStart w:id="31" w:name="_Toc189212062"/>
+      <w:bookmarkStart w:id="33" w:name="_Toc189212062"/>
       <w:r>
         <w:rPr>
           <w:rFonts w:ascii="Garamond" w:hAnsi="Garamond"/>
@@ -8779,7 +8866,7 @@
         </w:rPr>
         <w:t>Conformité</w:t>
       </w:r>
-      <w:bookmarkEnd w:id="31"/>
+      <w:bookmarkEnd w:id="33"/>
     </w:p>
     <w:p>
       <w:pPr>
@@ -8820,14 +8907,7 @@
           <w:rFonts w:ascii="Garamond" w:hAnsi="Garamond"/>
           <w:lang w:val="fr-CA"/>
         </w:rPr>
-        <w:t> »</w:t>
-      </w:r>
-      <w:r>
-        <w:rPr>
-          <w:rFonts w:ascii="Garamond" w:hAnsi="Garamond"/>
-          <w:lang w:val="fr-CA"/>
-        </w:rPr>
-        <w:t xml:space="preserve"> respecte les lois sur la vie privée et la protection des données personnelles, y compris le RGPD et d'autres lois européennes, puisqu'il est basé en France. Une page est dédiée à l'explication des données stockées, de la manière dont le traitement de ces données est conforme aux lois européennes, et à l'offre aux utilisateurs de la possibilité de désapprouver et de refuser le stockage de leurs données, ce qui leur permet uniquement de naviguer de manière anonyme, rendant certaines fonctionnalités du site indisponibles pour eux. Le site web inclut également des conditions générales, qui stipulent que le propriétaire du site ne prend aucune responsabilité quant à l'utilisation du contenu après son téléchargement, mais s'engage à signaler toute activité illégale rapportée aux autorités.</w:t>
+        <w:t> » respecte les lois sur la vie privée et la protection des données personnelles, y compris le RGPD et d'autres lois européennes, puisqu'il est basé en France. Une page est dédiée à l'explication des données stockées, de la manière dont le traitement de ces données est conforme aux lois européennes, et à l'offre aux utilisateurs de la possibilité de désapprouver et de refuser le stockage de leurs données, ce qui leur permet uniquement de naviguer de manière anonyme, rendant certaines fonctionnalités du site indisponibles pour eux. Le site web inclut également des conditions générales, qui stipulent que le propriétaire du site ne prend aucune responsabilité quant à l'utilisation du contenu après son téléchargement, mais s'engage à signaler toute activité illégale rapportée aux autorités.</w:t>
       </w:r>
     </w:p>
     <w:p>
@@ -8873,7 +8953,7 @@
           <w:lang w:val="fr-CA"/>
         </w:rPr>
       </w:pPr>
-      <w:bookmarkStart w:id="32" w:name="_Toc189212063"/>
+      <w:bookmarkStart w:id="34" w:name="_Toc189212063"/>
       <w:r>
         <w:rPr>
           <w:rFonts w:ascii="Garamond" w:hAnsi="Garamond"/>
@@ -8884,7 +8964,7 @@
         </w:rPr>
         <w:t>Conclusion et Approbation</w:t>
       </w:r>
-      <w:bookmarkEnd w:id="32"/>
+      <w:bookmarkEnd w:id="34"/>
     </w:p>
     <w:p>
       <w:pPr>
@@ -8914,7 +8994,7 @@
           <w:lang w:val="fr-CA"/>
         </w:rPr>
       </w:pPr>
-      <w:bookmarkStart w:id="33" w:name="_Toc189212064"/>
+      <w:bookmarkStart w:id="35" w:name="_Toc189212064"/>
       <w:r>
         <w:rPr>
           <w:rFonts w:ascii="Garamond" w:hAnsi="Garamond"/>
@@ -8925,7 +9005,7 @@
         </w:rPr>
         <w:t>Résumé</w:t>
       </w:r>
-      <w:bookmarkEnd w:id="33"/>
+      <w:bookmarkEnd w:id="35"/>
     </w:p>
     <w:p>
       <w:pPr>
@@ -9017,14 +9097,7 @@
           <w:rFonts w:ascii="Garamond" w:hAnsi="Garamond"/>
           <w:lang w:val="fr-CA"/>
         </w:rPr>
-        <w:t> »</w:t>
-      </w:r>
-      <w:r>
-        <w:rPr>
-          <w:rFonts w:ascii="Garamond" w:hAnsi="Garamond"/>
-          <w:lang w:val="fr-CA"/>
-        </w:rPr>
-        <w:t xml:space="preserve"> doit être rapide et réactif, avec des temps de réponse minimaux entre l'interaction de l'utilisateur et la réaction du site web. Un </w:t>
+        <w:t xml:space="preserve"> » doit être rapide et réactif, avec des temps de réponse minimaux entre l'interaction de l'utilisateur et la réaction du site web. Un </w:t>
       </w:r>
       <w:proofErr w:type="spellStart"/>
       <w:r>
@@ -9123,7 +9196,7 @@
           <w:lang w:val="fr-CA"/>
         </w:rPr>
       </w:pPr>
-      <w:bookmarkStart w:id="34" w:name="_Toc189212065"/>
+      <w:bookmarkStart w:id="36" w:name="_Toc189212065"/>
       <w:r>
         <w:rPr>
           <w:rFonts w:ascii="Garamond" w:hAnsi="Garamond"/>
@@ -9134,7 +9207,7 @@
         </w:rPr>
         <w:t>Considérations Supplémentaires</w:t>
       </w:r>
-      <w:bookmarkEnd w:id="34"/>
+      <w:bookmarkEnd w:id="36"/>
     </w:p>
     <w:p>
       <w:pPr>
@@ -9164,7 +9237,7 @@
           <w:lang w:val="fr-CA"/>
         </w:rPr>
       </w:pPr>
-      <w:bookmarkStart w:id="35" w:name="_Toc189212066"/>
+      <w:bookmarkStart w:id="37" w:name="_Toc189212066"/>
       <w:r>
         <w:rPr>
           <w:rFonts w:ascii="Garamond" w:hAnsi="Garamond"/>
@@ -9175,7 +9248,7 @@
         </w:rPr>
         <w:t>Documentation</w:t>
       </w:r>
-      <w:bookmarkEnd w:id="35"/>
+      <w:bookmarkEnd w:id="37"/>
     </w:p>
     <w:p>
       <w:pPr>
@@ -9201,14 +9274,7 @@
           <w:rFonts w:ascii="Garamond" w:hAnsi="Garamond"/>
           <w:lang w:val="fr-CA"/>
         </w:rPr>
-        <w:t xml:space="preserve">      </w:t>
-      </w:r>
-      <w:r>
-        <w:rPr>
-          <w:rFonts w:ascii="Garamond" w:hAnsi="Garamond"/>
-          <w:lang w:val="fr-CA"/>
-        </w:rPr>
-        <w:t>Une documentation est incluse avec tous les fichiers du projet dans le dépôt GitHub. Elle se compose de plusieurs fichiers décrivant l'implémentation du backend, du frontend ainsi que l'installation générale et l'utilisation du projet.</w:t>
+        <w:t xml:space="preserve">      Une documentation est incluse avec tous les fichiers du projet dans le dépôt GitHub. Elle se compose de plusieurs fichiers décrivant l'implémentation du backend, du frontend ainsi que l'installation générale et l'utilisation du projet.</w:t>
       </w:r>
     </w:p>
     <w:sectPr>

</xml_diff>